<commit_message>
One more master commit
</commit_message>
<xml_diff>
--- a/IGI/LR1/otchet.docx
+++ b/IGI/LR1/otchet.docx
@@ -53,8 +53,6 @@
         </w:rPr>
         <w:t>Отчет к ЛР1 по ИГИ</w:t>
       </w:r>
-      <w:bookmarkStart w:id="0" w:name="_GoBack"/>
-      <w:bookmarkEnd w:id="0"/>
     </w:p>
     <w:p>
       <w:pPr>
@@ -534,11 +532,10 @@
           <w:szCs w:val="28"/>
           <w:lang w:eastAsia="ru-RU"/>
         </w:rPr>
-        <w:lastRenderedPageBreak/>
         <w:drawing>
           <wp:inline distT="0" distB="0" distL="0" distR="0">
-            <wp:extent cx="5295900" cy="6339840"/>
-            <wp:effectExtent l="0" t="0" r="0" b="3810"/>
+            <wp:extent cx="5124038" cy="6134100"/>
+            <wp:effectExtent l="0" t="0" r="635" b="0"/>
             <wp:docPr id="5" name="Рисунок 5" descr="D:\labs\IGI and STRWEB\screens for lr1 igi\3.png"/>
             <wp:cNvGraphicFramePr>
               <a:graphicFrameLocks xmlns:a="http://schemas.openxmlformats.org/drawingml/2006/main" noChangeAspect="1"/>
@@ -568,7 +565,7 @@
                   <pic:spPr bwMode="auto">
                     <a:xfrm>
                       <a:off x="0" y="0"/>
-                      <a:ext cx="5295900" cy="6339840"/>
+                      <a:ext cx="5128410" cy="6139334"/>
                     </a:xfrm>
                     <a:prstGeom prst="rect">
                       <a:avLst/>
@@ -826,7 +823,6 @@
       <w:pPr>
         <w:ind w:left="-993"/>
         <w:rPr>
-          <w:rStyle w:val="a"/>
           <w:rFonts w:ascii="Times New Roman" w:eastAsia="Times New Roman" w:hAnsi="Times New Roman" w:cs="Times New Roman"/>
           <w:snapToGrid w:val="0"/>
           <w:color w:val="000000"/>
@@ -847,7 +843,6 @@
           <w:szCs w:val="28"/>
           <w:lang w:eastAsia="ru-RU"/>
         </w:rPr>
-        <w:lastRenderedPageBreak/>
         <w:drawing>
           <wp:inline distT="0" distB="0" distL="0" distR="0">
             <wp:extent cx="5029200" cy="787582"/>
@@ -899,7 +894,6 @@
       </w:r>
       <w:r>
         <w:rPr>
-          <w:rStyle w:val="a"/>
           <w:rFonts w:ascii="Times New Roman" w:eastAsia="Times New Roman" w:hAnsi="Times New Roman" w:cs="Times New Roman"/>
           <w:snapToGrid w:val="0"/>
           <w:color w:val="000000"/>
@@ -983,7 +977,6 @@
       <w:proofErr w:type="spellStart"/>
       <w:r>
         <w:rPr>
-          <w:rStyle w:val="a"/>
           <w:rFonts w:ascii="Times New Roman" w:eastAsia="Times New Roman" w:hAnsi="Times New Roman" w:cs="Times New Roman"/>
           <w:snapToGrid w:val="0"/>
           <w:color w:val="000000"/>
@@ -1166,8 +1159,8 @@
         </w:rPr>
         <w:drawing>
           <wp:inline distT="0" distB="0" distL="0" distR="0">
-            <wp:extent cx="5940425" cy="2067455"/>
-            <wp:effectExtent l="0" t="0" r="3175" b="9525"/>
+            <wp:extent cx="5145224" cy="1790700"/>
+            <wp:effectExtent l="0" t="0" r="0" b="0"/>
             <wp:docPr id="10" name="Рисунок 10" descr="D:\labs\IGI and STRWEB\screens for lr1 igi\8.png"/>
             <wp:cNvGraphicFramePr>
               <a:graphicFrameLocks xmlns:a="http://schemas.openxmlformats.org/drawingml/2006/main" noChangeAspect="1"/>
@@ -1182,7 +1175,7 @@
                     </pic:cNvPicPr>
                   </pic:nvPicPr>
                   <pic:blipFill>
-                    <a:blip r:embed="rId13">
+                    <a:blip r:embed="rId13" cstate="print">
                       <a:extLst>
                         <a:ext uri="{28A0092B-C50C-407E-A947-70E740481C1C}">
                           <a14:useLocalDpi xmlns:a14="http://schemas.microsoft.com/office/drawing/2010/main" val="0"/>
@@ -1197,7 +1190,7 @@
                   <pic:spPr bwMode="auto">
                     <a:xfrm>
                       <a:off x="0" y="0"/>
-                      <a:ext cx="5940425" cy="2067455"/>
+                      <a:ext cx="5166105" cy="1797967"/>
                     </a:xfrm>
                     <a:prstGeom prst="rect">
                       <a:avLst/>
@@ -1229,6 +1222,7 @@
           <w:sz w:val="28"/>
           <w:szCs w:val="28"/>
         </w:rPr>
+        <w:lastRenderedPageBreak/>
         <w:t>d.</w:t>
       </w:r>
       <w:r>
@@ -1258,7 +1252,6 @@
           <w:szCs w:val="28"/>
           <w:lang w:eastAsia="ru-RU"/>
         </w:rPr>
-        <w:lastRenderedPageBreak/>
         <w:drawing>
           <wp:inline distT="0" distB="0" distL="0" distR="0">
             <wp:extent cx="5940425" cy="3024107"/>
@@ -2677,6 +2670,60 @@
           <w:rFonts w:ascii="Times New Roman" w:hAnsi="Times New Roman" w:cs="Times New Roman"/>
           <w:sz w:val="28"/>
           <w:szCs w:val="28"/>
+          <w:lang w:val="en-US"/>
+        </w:rPr>
+      </w:pPr>
+      <w:r>
+        <w:rPr>
+          <w:rFonts w:ascii="Times New Roman" w:hAnsi="Times New Roman" w:cs="Times New Roman"/>
+          <w:sz w:val="28"/>
+          <w:szCs w:val="28"/>
+          <w:lang w:val="en-US"/>
+        </w:rPr>
+        <w:drawing>
+          <wp:inline distT="0" distB="0" distL="0" distR="0" wp14:anchorId="7A15D94D" wp14:editId="7C044B51">
+            <wp:extent cx="5940425" cy="4025265"/>
+            <wp:effectExtent l="0" t="0" r="3175" b="0"/>
+            <wp:docPr id="27" name="Рисунок 27"/>
+            <wp:cNvGraphicFramePr>
+              <a:graphicFrameLocks xmlns:a="http://schemas.openxmlformats.org/drawingml/2006/main" noChangeAspect="1"/>
+            </wp:cNvGraphicFramePr>
+            <a:graphic xmlns:a="http://schemas.openxmlformats.org/drawingml/2006/main">
+              <a:graphicData uri="http://schemas.openxmlformats.org/drawingml/2006/picture">
+                <pic:pic xmlns:pic="http://schemas.openxmlformats.org/drawingml/2006/picture">
+                  <pic:nvPicPr>
+                    <pic:cNvPr id="1" name=""/>
+                    <pic:cNvPicPr/>
+                  </pic:nvPicPr>
+                  <pic:blipFill>
+                    <a:blip r:embed="rId30"/>
+                    <a:stretch>
+                      <a:fillRect/>
+                    </a:stretch>
+                  </pic:blipFill>
+                  <pic:spPr>
+                    <a:xfrm>
+                      <a:off x="0" y="0"/>
+                      <a:ext cx="5940425" cy="4025265"/>
+                    </a:xfrm>
+                    <a:prstGeom prst="rect">
+                      <a:avLst/>
+                    </a:prstGeom>
+                  </pic:spPr>
+                </pic:pic>
+              </a:graphicData>
+            </a:graphic>
+          </wp:inline>
+        </w:drawing>
+      </w:r>
+    </w:p>
+    <w:p>
+      <w:pPr>
+        <w:ind w:left="-993"/>
+        <w:rPr>
+          <w:rFonts w:ascii="Times New Roman" w:hAnsi="Times New Roman" w:cs="Times New Roman"/>
+          <w:sz w:val="28"/>
+          <w:szCs w:val="28"/>
         </w:rPr>
       </w:pPr>
       <w:proofErr w:type="spellStart"/>
@@ -2753,7 +2800,7 @@
                     </pic:cNvPicPr>
                   </pic:nvPicPr>
                   <pic:blipFill>
-                    <a:blip r:embed="rId30">
+                    <a:blip r:embed="rId31">
                       <a:extLst>
                         <a:ext uri="{28A0092B-C50C-407E-A947-70E740481C1C}">
                           <a14:useLocalDpi xmlns:a14="http://schemas.microsoft.com/office/drawing/2010/main" val="0"/>
@@ -2847,6 +2894,7 @@
           <w:szCs w:val="28"/>
           <w:lang w:eastAsia="ru-RU"/>
         </w:rPr>
+        <w:lastRenderedPageBreak/>
         <w:drawing>
           <wp:inline distT="0" distB="0" distL="0" distR="0">
             <wp:extent cx="5940425" cy="4130010"/>
@@ -2865,7 +2913,7 @@
                     </pic:cNvPicPr>
                   </pic:nvPicPr>
                   <pic:blipFill>
-                    <a:blip r:embed="rId31">
+                    <a:blip r:embed="rId32">
                       <a:extLst>
                         <a:ext uri="{28A0092B-C50C-407E-A947-70E740481C1C}">
                           <a14:useLocalDpi xmlns:a14="http://schemas.microsoft.com/office/drawing/2010/main" val="0"/>
@@ -2977,7 +3025,7 @@
                     </pic:cNvPicPr>
                   </pic:nvPicPr>
                   <pic:blipFill>
-                    <a:blip r:embed="rId32">
+                    <a:blip r:embed="rId33">
                       <a:extLst>
                         <a:ext uri="{28A0092B-C50C-407E-A947-70E740481C1C}">
                           <a14:useLocalDpi xmlns:a14="http://schemas.microsoft.com/office/drawing/2010/main" val="0"/>
@@ -3024,7 +3072,6 @@
           <w:sz w:val="28"/>
           <w:szCs w:val="28"/>
         </w:rPr>
-        <w:lastRenderedPageBreak/>
         <w:t>l.</w:t>
       </w:r>
       <w:r>
@@ -3090,7 +3137,7 @@
                     </pic:cNvPicPr>
                   </pic:nvPicPr>
                   <pic:blipFill>
-                    <a:blip r:embed="rId33">
+                    <a:blip r:embed="rId34">
                       <a:extLst>
                         <a:ext uri="{28A0092B-C50C-407E-A947-70E740481C1C}">
                           <a14:useLocalDpi xmlns:a14="http://schemas.microsoft.com/office/drawing/2010/main" val="0"/>
@@ -3165,6 +3212,7 @@
           <w:sz w:val="28"/>
           <w:szCs w:val="28"/>
         </w:rPr>
+        <w:lastRenderedPageBreak/>
         <w:t>a.</w:t>
       </w:r>
       <w:r>
@@ -3230,7 +3278,7 @@
                     </pic:cNvPicPr>
                   </pic:nvPicPr>
                   <pic:blipFill>
-                    <a:blip r:embed="rId34" cstate="print">
+                    <a:blip r:embed="rId35" cstate="print">
                       <a:extLst>
                         <a:ext uri="{28A0092B-C50C-407E-A947-70E740481C1C}">
                           <a14:useLocalDpi xmlns:a14="http://schemas.microsoft.com/office/drawing/2010/main" val="0"/>
@@ -3360,7 +3408,7 @@
                     </pic:cNvPicPr>
                   </pic:nvPicPr>
                   <pic:blipFill>
-                    <a:blip r:embed="rId35">
+                    <a:blip r:embed="rId36">
                       <a:extLst>
                         <a:ext uri="{28A0092B-C50C-407E-A947-70E740481C1C}">
                           <a14:useLocalDpi xmlns:a14="http://schemas.microsoft.com/office/drawing/2010/main" val="0"/>
@@ -3454,7 +3502,6 @@
           <w:szCs w:val="28"/>
           <w:lang w:eastAsia="ru-RU"/>
         </w:rPr>
-        <w:lastRenderedPageBreak/>
         <w:drawing>
           <wp:inline distT="0" distB="0" distL="0" distR="0">
             <wp:extent cx="5940425" cy="2318644"/>
@@ -3473,7 +3520,7 @@
                     </pic:cNvPicPr>
                   </pic:nvPicPr>
                   <pic:blipFill>
-                    <a:blip r:embed="rId36">
+                    <a:blip r:embed="rId37">
                       <a:extLst>
                         <a:ext uri="{28A0092B-C50C-407E-A947-70E740481C1C}">
                           <a14:useLocalDpi xmlns:a14="http://schemas.microsoft.com/office/drawing/2010/main" val="0"/>
@@ -3561,9 +3608,9 @@
         </w:rPr>
         <w:drawing>
           <wp:inline distT="0" distB="0" distL="0" distR="0">
-            <wp:extent cx="3299460" cy="929640"/>
-            <wp:effectExtent l="0" t="0" r="0" b="3810"/>
-            <wp:docPr id="36" name="Рисунок 36" descr="D:\labs\IGI and STRWEB\screens for lr1 igi\34.png"/>
+            <wp:extent cx="5940425" cy="309832"/>
+            <wp:effectExtent l="0" t="0" r="0" b="0"/>
+            <wp:docPr id="28" name="Рисунок 28" descr="C:\Users\User\Pictures\Screenshots\IGI-TEMP2.png"/>
             <wp:cNvGraphicFramePr>
               <a:graphicFrameLocks xmlns:a="http://schemas.openxmlformats.org/drawingml/2006/main" noChangeAspect="1"/>
             </wp:cNvGraphicFramePr>
@@ -3571,13 +3618,13 @@
               <a:graphicData uri="http://schemas.openxmlformats.org/drawingml/2006/picture">
                 <pic:pic xmlns:pic="http://schemas.openxmlformats.org/drawingml/2006/picture">
                   <pic:nvPicPr>
-                    <pic:cNvPr id="0" name="Picture 36" descr="D:\labs\IGI and STRWEB\screens for lr1 igi\34.png"/>
+                    <pic:cNvPr id="0" name="Picture 1" descr="C:\Users\User\Pictures\Screenshots\IGI-TEMP2.png"/>
                     <pic:cNvPicPr>
                       <a:picLocks noChangeAspect="1" noChangeArrowheads="1"/>
                     </pic:cNvPicPr>
                   </pic:nvPicPr>
                   <pic:blipFill>
-                    <a:blip r:embed="rId37">
+                    <a:blip r:embed="rId38">
                       <a:extLst>
                         <a:ext uri="{28A0092B-C50C-407E-A947-70E740481C1C}">
                           <a14:useLocalDpi xmlns:a14="http://schemas.microsoft.com/office/drawing/2010/main" val="0"/>
@@ -3592,7 +3639,7 @@
                   <pic:spPr bwMode="auto">
                     <a:xfrm>
                       <a:off x="0" y="0"/>
-                      <a:ext cx="3299460" cy="929640"/>
+                      <a:ext cx="5940425" cy="309832"/>
                     </a:xfrm>
                     <a:prstGeom prst="rect">
                       <a:avLst/>
@@ -3655,6 +3702,19 @@
           <w:szCs w:val="28"/>
         </w:rPr>
       </w:pPr>
+      <w:bookmarkStart w:id="0" w:name="_GoBack"/>
+      <w:bookmarkEnd w:id="0"/>
+    </w:p>
+    <w:p>
+      <w:pPr>
+        <w:ind w:left="-993"/>
+        <w:rPr>
+          <w:rFonts w:ascii="Times New Roman" w:hAnsi="Times New Roman" w:cs="Times New Roman"/>
+          <w:sz w:val="28"/>
+          <w:szCs w:val="28"/>
+          <w:lang w:val="en-US"/>
+        </w:rPr>
+      </w:pPr>
       <w:r>
         <w:rPr>
           <w:rFonts w:ascii="Times New Roman" w:hAnsi="Times New Roman" w:cs="Times New Roman"/>
@@ -3663,74 +3723,7 @@
           <w:szCs w:val="28"/>
           <w:lang w:eastAsia="ru-RU"/>
         </w:rPr>
-        <w:drawing>
-          <wp:inline distT="0" distB="0" distL="0" distR="0">
-            <wp:extent cx="5940425" cy="689688"/>
-            <wp:effectExtent l="0" t="0" r="3175" b="0"/>
-            <wp:docPr id="37" name="Рисунок 37" descr="D:\labs\IGI and STRWEB\screens for lr1 igi\35.png"/>
-            <wp:cNvGraphicFramePr>
-              <a:graphicFrameLocks xmlns:a="http://schemas.openxmlformats.org/drawingml/2006/main" noChangeAspect="1"/>
-            </wp:cNvGraphicFramePr>
-            <a:graphic xmlns:a="http://schemas.openxmlformats.org/drawingml/2006/main">
-              <a:graphicData uri="http://schemas.openxmlformats.org/drawingml/2006/picture">
-                <pic:pic xmlns:pic="http://schemas.openxmlformats.org/drawingml/2006/picture">
-                  <pic:nvPicPr>
-                    <pic:cNvPr id="0" name="Picture 37" descr="D:\labs\IGI and STRWEB\screens for lr1 igi\35.png"/>
-                    <pic:cNvPicPr>
-                      <a:picLocks noChangeAspect="1" noChangeArrowheads="1"/>
-                    </pic:cNvPicPr>
-                  </pic:nvPicPr>
-                  <pic:blipFill>
-                    <a:blip r:embed="rId38" cstate="print">
-                      <a:extLst>
-                        <a:ext uri="{28A0092B-C50C-407E-A947-70E740481C1C}">
-                          <a14:useLocalDpi xmlns:a14="http://schemas.microsoft.com/office/drawing/2010/main" val="0"/>
-                        </a:ext>
-                      </a:extLst>
-                    </a:blip>
-                    <a:srcRect/>
-                    <a:stretch>
-                      <a:fillRect/>
-                    </a:stretch>
-                  </pic:blipFill>
-                  <pic:spPr bwMode="auto">
-                    <a:xfrm>
-                      <a:off x="0" y="0"/>
-                      <a:ext cx="5940425" cy="689688"/>
-                    </a:xfrm>
-                    <a:prstGeom prst="rect">
-                      <a:avLst/>
-                    </a:prstGeom>
-                    <a:noFill/>
-                    <a:ln>
-                      <a:noFill/>
-                    </a:ln>
-                  </pic:spPr>
-                </pic:pic>
-              </a:graphicData>
-            </a:graphic>
-          </wp:inline>
-        </w:drawing>
-      </w:r>
-    </w:p>
-    <w:p>
-      <w:pPr>
-        <w:ind w:left="-993"/>
-        <w:rPr>
-          <w:rFonts w:ascii="Times New Roman" w:hAnsi="Times New Roman" w:cs="Times New Roman"/>
-          <w:sz w:val="28"/>
-          <w:szCs w:val="28"/>
-          <w:lang w:val="en-US"/>
-        </w:rPr>
-      </w:pPr>
-      <w:r>
-        <w:rPr>
-          <w:rFonts w:ascii="Times New Roman" w:hAnsi="Times New Roman" w:cs="Times New Roman"/>
-          <w:noProof/>
-          <w:sz w:val="28"/>
-          <w:szCs w:val="28"/>
-          <w:lang w:eastAsia="ru-RU"/>
-        </w:rPr>
+        <w:lastRenderedPageBreak/>
         <w:drawing>
           <wp:inline distT="0" distB="0" distL="0" distR="0">
             <wp:extent cx="5600700" cy="1676400"/>
@@ -3794,9 +3787,10 @@
       <w:r>
         <w:rPr>
           <w:rFonts w:ascii="Times New Roman" w:hAnsi="Times New Roman" w:cs="Times New Roman"/>
-          <w:sz w:val="28"/>
-          <w:szCs w:val="28"/>
-          <w:lang w:val="en-US"/>
+          <w:noProof/>
+          <w:sz w:val="28"/>
+          <w:szCs w:val="28"/>
+          <w:lang w:eastAsia="ru-RU"/>
         </w:rPr>
         <w:drawing>
           <wp:inline distT="0" distB="0" distL="0" distR="0" wp14:anchorId="133D7F74" wp14:editId="1AC6D202">
@@ -3852,7 +3846,6 @@
           <w:szCs w:val="28"/>
           <w:lang w:val="en-US"/>
         </w:rPr>
-        <w:lastRenderedPageBreak/>
         <w:t>f.</w:t>
       </w:r>
       <w:r>

</xml_diff>